<commit_message>
Break out some of the cursus honorum
</commit_message>
<xml_diff>
--- a/docs/files/MatthewDavidLitwin.docx
+++ b/docs/files/MatthewDavidLitwin.docx
@@ -103,6 +103,14 @@
         <w:t xml:space="preserve">Software Engineering Manager</w:t>
       </w:r>
       <w:bookmarkEnd w:id="24"/>
+    </w:p>
+    <w:p>
+      <w:pPr>
+        <w:pStyle w:val="FirstParagraph"/>
+      </w:pPr>
+      <w:r>
+        <w:t xml:space="preserve">1/1/2017 - Present</w:t>
+      </w:r>
     </w:p>
     <w:p>
       <w:pPr>
@@ -229,6 +237,14 @@
         <w:pStyle w:val="FirstParagraph"/>
       </w:pPr>
       <w:r>
+        <w:t xml:space="preserve">1/1/2013 - 1/1/2017</w:t>
+      </w:r>
+    </w:p>
+    <w:p>
+      <w:pPr>
+        <w:pStyle w:val="BodyText"/>
+      </w:pPr>
+      <w:r>
         <w:t xml:space="preserve">Design and implementation of "Web Sketchpad", an HTML5 viewer for Geometer's Sketchpad documents. This was a ground-up re-implementation of the desktop software's internal C logic into HTML5 / JavaScript.</w:t>
       </w:r>
     </w:p>
@@ -335,13 +351,98 @@
     </w:p>
     <w:p>
       <w:pPr>
+        <w:pStyle w:val="Heading4"/>
+      </w:pPr>
+      <w:bookmarkStart w:id="30" w:name="senior-software-engineer"/>
+      <w:r>
+        <w:t xml:space="preserve">Senior Software Engineer</w:t>
+      </w:r>
+      <w:bookmarkEnd w:id="30"/>
+    </w:p>
+    <w:p>
+      <w:pPr>
+        <w:pStyle w:val="FirstParagraph"/>
+      </w:pPr>
+      <w:r>
+        <w:t xml:space="preserve">7/31/2012 - 1/1/2013</w:t>
+      </w:r>
+    </w:p>
+    <w:p>
+      <w:pPr>
+        <w:pStyle w:val="BodyText"/>
+      </w:pPr>
+      <w:r>
+        <w:t xml:space="preserve">Support of</w:t>
+      </w:r>
+      <w:r>
+        <w:t xml:space="preserve"> </w:t>
+      </w:r>
+      <w:r>
+        <w:rPr>
+          <w:i/>
+        </w:rPr>
+        <w:t xml:space="preserve">The Geometer's Sketchpad</w:t>
+      </w:r>
+      <w:r>
+        <w:t xml:space="preserve"> </w:t>
+      </w:r>
+      <w:r>
+        <w:t xml:space="preserve">desktop product, planning and initial work for integration of Web Sketchpad into McGraw-Hill offerings.</w:t>
+      </w:r>
+    </w:p>
+    <w:p>
+      <w:pPr>
+        <w:numPr>
+          <w:ilvl w:val="0"/>
+          <w:numId w:val="1004"/>
+        </w:numPr>
+      </w:pPr>
+      <w:r>
+        <w:t xml:space="preserve">Coding for and releases of updates to the desktop product</w:t>
+      </w:r>
+    </w:p>
+    <w:p>
+      <w:pPr>
+        <w:numPr>
+          <w:ilvl w:val="0"/>
+          <w:numId w:val="1004"/>
+        </w:numPr>
+      </w:pPr>
+      <w:r>
+        <w:t xml:space="preserve">Managing the integration of initial Web Sketchpad version into Time to Know (T2K), now</w:t>
+      </w:r>
+      <w:r>
+        <w:t xml:space="preserve"> </w:t>
+      </w:r>
+      <w:hyperlink r:id="rId31">
+        <w:r>
+          <w:rPr>
+            <w:rStyle w:val="Hyperlink"/>
+          </w:rPr>
+          <w:t xml:space="preserve">Enabely</w:t>
+        </w:r>
+      </w:hyperlink>
+    </w:p>
+    <w:p>
+      <w:pPr>
+        <w:numPr>
+          <w:ilvl w:val="0"/>
+          <w:numId w:val="1004"/>
+        </w:numPr>
+      </w:pPr>
+      <w:r>
+        <w:t xml:space="preserve">Participation in adoption of SCRUM project management methodology, and transition from MediaWiki/BugZilla to Confluence/JIRA tools</w:t>
+      </w:r>
+    </w:p>
+    <w:p>
+      <w:pPr>
         <w:pStyle w:val="Heading3"/>
       </w:pPr>
-      <w:bookmarkStart w:id="30" w:name="kcp-technologies"/>
+      <w:bookmarkStart w:id="32" w:name="kcp-technologies"/>
       <w:r>
         <w:t xml:space="preserve">KCP Technologies</w:t>
       </w:r>
-      <w:bookmarkEnd w:id="30"/>
+      <w:bookmarkEnd w:id="32"/>
     </w:p>
     <w:p>
       <w:pPr>
@@ -363,7 +464,7 @@
       <w:pPr>
         <w:numPr>
           <w:ilvl w:val="0"/>
-          <w:numId w:val="1004"/>
+          <w:numId w:val="1005"/>
         </w:numPr>
       </w:pPr>
       <w:r>
@@ -372,7 +473,7 @@
       <w:r>
         <w:t xml:space="preserve"> </w:t>
       </w:r>
-      <w:hyperlink r:id="rId31">
+      <w:hyperlink r:id="rId33">
         <w:r>
           <w:rPr>
             <w:rStyle w:val="Hyperlink"/>
@@ -389,7 +490,7 @@
       <w:pPr>
         <w:numPr>
           <w:ilvl w:val="0"/>
-          <w:numId w:val="1004"/>
+          <w:numId w:val="1005"/>
         </w:numPr>
       </w:pPr>
       <w:r>
@@ -412,17 +513,17 @@
       <w:pPr>
         <w:pStyle w:val="Heading2"/>
       </w:pPr>
-      <w:bookmarkStart w:id="32" w:name="skills"/>
+      <w:bookmarkStart w:id="34" w:name="skills"/>
       <w:r>
         <w:t xml:space="preserve">Skills</w:t>
       </w:r>
-      <w:bookmarkEnd w:id="32"/>
-    </w:p>
-    <w:p>
-      <w:pPr>
-        <w:numPr>
-          <w:ilvl w:val="0"/>
-          <w:numId w:val="1005"/>
+      <w:bookmarkEnd w:id="34"/>
+    </w:p>
+    <w:p>
+      <w:pPr>
+        <w:numPr>
+          <w:ilvl w:val="0"/>
+          <w:numId w:val="1006"/>
         </w:numPr>
       </w:pPr>
       <w:r>
@@ -433,7 +534,7 @@
       <w:pPr>
         <w:numPr>
           <w:ilvl w:val="0"/>
-          <w:numId w:val="1005"/>
+          <w:numId w:val="1006"/>
         </w:numPr>
       </w:pPr>
       <w:r>
@@ -444,7 +545,7 @@
       <w:pPr>
         <w:numPr>
           <w:ilvl w:val="0"/>
-          <w:numId w:val="1005"/>
+          <w:numId w:val="1006"/>
         </w:numPr>
       </w:pPr>
       <w:r>
@@ -455,7 +556,7 @@
       <w:pPr>
         <w:numPr>
           <w:ilvl w:val="0"/>
-          <w:numId w:val="1005"/>
+          <w:numId w:val="1006"/>
         </w:numPr>
       </w:pPr>
       <w:r>
@@ -466,7 +567,7 @@
       <w:pPr>
         <w:numPr>
           <w:ilvl w:val="0"/>
-          <w:numId w:val="1005"/>
+          <w:numId w:val="1006"/>
         </w:numPr>
       </w:pPr>
       <w:r>
@@ -477,17 +578,17 @@
       <w:pPr>
         <w:pStyle w:val="Heading2"/>
       </w:pPr>
-      <w:bookmarkStart w:id="33" w:name="languages-and-tools"/>
+      <w:bookmarkStart w:id="35" w:name="languages-and-tools"/>
       <w:r>
         <w:t xml:space="preserve">Languages and Tools</w:t>
       </w:r>
-      <w:bookmarkEnd w:id="33"/>
-    </w:p>
-    <w:p>
-      <w:pPr>
-        <w:numPr>
-          <w:ilvl w:val="0"/>
-          <w:numId w:val="1006"/>
+      <w:bookmarkEnd w:id="35"/>
+    </w:p>
+    <w:p>
+      <w:pPr>
+        <w:numPr>
+          <w:ilvl w:val="0"/>
+          <w:numId w:val="1007"/>
         </w:numPr>
       </w:pPr>
       <w:r>
@@ -498,7 +599,7 @@
       <w:pPr>
         <w:numPr>
           <w:ilvl w:val="0"/>
-          <w:numId w:val="1006"/>
+          <w:numId w:val="1007"/>
         </w:numPr>
       </w:pPr>
       <w:r>
@@ -509,7 +610,7 @@
       <w:pPr>
         <w:numPr>
           <w:ilvl w:val="0"/>
-          <w:numId w:val="1006"/>
+          <w:numId w:val="1007"/>
         </w:numPr>
       </w:pPr>
       <w:r>
@@ -520,7 +621,7 @@
       <w:pPr>
         <w:numPr>
           <w:ilvl w:val="0"/>
-          <w:numId w:val="1006"/>
+          <w:numId w:val="1007"/>
         </w:numPr>
       </w:pPr>
       <w:r>
@@ -531,11 +632,11 @@
       <w:pPr>
         <w:pStyle w:val="Heading2"/>
       </w:pPr>
-      <w:bookmarkStart w:id="34" w:name="volunteering"/>
+      <w:bookmarkStart w:id="36" w:name="volunteering"/>
       <w:r>
         <w:t xml:space="preserve">Volunteering</w:t>
       </w:r>
-      <w:bookmarkEnd w:id="34"/>
+      <w:bookmarkEnd w:id="36"/>
     </w:p>
     <w:p>
       <w:pPr>
@@ -547,7 +648,7 @@
       <w:r>
         <w:t xml:space="preserve"> </w:t>
       </w:r>
-      <w:hyperlink r:id="rId35">
+      <w:hyperlink r:id="rId37">
         <w:r>
           <w:rPr>
             <w:rStyle w:val="Hyperlink"/>
@@ -561,7 +662,7 @@
       <w:r>
         <w:t xml:space="preserve"> </w:t>
       </w:r>
-      <w:hyperlink r:id="rId36">
+      <w:hyperlink r:id="rId38">
         <w:r>
           <w:rPr>
             <w:rStyle w:val="Hyperlink"/>
@@ -578,7 +679,7 @@
       <w:r>
         <w:t xml:space="preserve"> </w:t>
       </w:r>
-      <w:hyperlink r:id="rId37">
+      <w:hyperlink r:id="rId39">
         <w:r>
           <w:rPr>
             <w:rStyle w:val="Hyperlink"/>
@@ -592,7 +693,7 @@
       <w:r>
         <w:t xml:space="preserve"> </w:t>
       </w:r>
-      <w:hyperlink r:id="rId38">
+      <w:hyperlink r:id="rId40">
         <w:r>
           <w:rPr>
             <w:rStyle w:val="Hyperlink"/>
@@ -608,17 +709,17 @@
       <w:pPr>
         <w:pStyle w:val="Heading2"/>
       </w:pPr>
-      <w:bookmarkStart w:id="39" w:name="education"/>
+      <w:bookmarkStart w:id="41" w:name="education"/>
       <w:r>
         <w:t xml:space="preserve">Education</w:t>
       </w:r>
-      <w:bookmarkEnd w:id="39"/>
-    </w:p>
-    <w:p>
-      <w:pPr>
-        <w:numPr>
-          <w:ilvl w:val="0"/>
-          <w:numId w:val="1007"/>
+      <w:bookmarkEnd w:id="41"/>
+    </w:p>
+    <w:p>
+      <w:pPr>
+        <w:numPr>
+          <w:ilvl w:val="0"/>
+          <w:numId w:val="1008"/>
         </w:numPr>
       </w:pPr>
       <w:r>
@@ -629,7 +730,7 @@
       <w:pPr>
         <w:numPr>
           <w:ilvl w:val="0"/>
-          <w:numId w:val="1007"/>
+          <w:numId w:val="1008"/>
         </w:numPr>
       </w:pPr>
       <w:r>
@@ -640,8 +741,8 @@
       <w:pPr>
         <w:pStyle w:val="Heading1"/>
       </w:pPr>
-      <w:bookmarkStart w:id="40" w:name="section"/>
-      <w:bookmarkEnd w:id="40"/>
+      <w:bookmarkStart w:id="42" w:name="section"/>
+      <w:bookmarkEnd w:id="42"/>
     </w:p>
     <w:tbl>
       <w:tblPr>
@@ -666,7 +767,7 @@
               <w:pStyle w:val="Compact"/>
               <w:jc w:val="left"/>
             </w:pPr>
-            <w:hyperlink r:id="rId41">
+            <w:hyperlink r:id="rId43">
               <w:r>
                 <w:rPr>
                   <w:rStyle w:val="Hyperlink"/>
@@ -688,7 +789,7 @@
               <w:pStyle w:val="Compact"/>
               <w:jc w:val="left"/>
             </w:pPr>
-            <w:hyperlink r:id="rId42">
+            <w:hyperlink r:id="rId44">
               <w:r>
                 <w:rPr>
                   <w:rStyle w:val="Hyperlink"/>
@@ -710,7 +811,7 @@
               <w:pStyle w:val="Compact"/>
               <w:jc w:val="left"/>
             </w:pPr>
-            <w:hyperlink r:id="rId43">
+            <w:hyperlink r:id="rId45">
               <w:r>
                 <w:rPr>
                   <w:rStyle w:val="Hyperlink"/>
@@ -980,6 +1081,9 @@
     <w:abstractNumId w:val="991"/>
   </w:num>
   <w:num w:numId="1007">
+    <w:abstractNumId w:val="991"/>
+  </w:num>
+  <w:num w:numId="1008">
     <w:abstractNumId w:val="991"/>
   </w:num>
 </w:numbering>

</xml_diff>